<commit_message>
Update activitya i worda
dodana nova funkcionalnost adminu "Unesi/izbrisi korisnika" i dodana je
slika za istu u wordu
</commit_message>
<xml_diff>
--- a/Dijagrami/activity diagrams/activity diagrams.docx
+++ b/Dijagrami/activity diagrams/activity diagrams.docx
@@ -874,6 +874,102 @@
     <w:p>
       <w:pPr>
         <w:rPr>
+          <w:color w:val="FF0000"/>
+          <w:sz w:val="28"/>
+          <w:szCs w:val="28"/>
+          <w:u w:val="single"/>
+        </w:rPr>
+      </w:pPr>
+      <w:r>
+        <w:rPr>
+          <w:color w:val="FF0000"/>
+          <w:sz w:val="28"/>
+          <w:szCs w:val="28"/>
+          <w:u w:val="single"/>
+        </w:rPr>
+        <w:t>Unesi/</w:t>
+      </w:r>
+      <w:r>
+        <w:rPr>
+          <w:color w:val="FF0000"/>
+          <w:sz w:val="28"/>
+          <w:szCs w:val="28"/>
+          <w:u w:val="single"/>
+        </w:rPr>
+        <w:t xml:space="preserve">izbriši </w:t>
+      </w:r>
+      <w:r>
+        <w:rPr>
+          <w:color w:val="FF0000"/>
+          <w:sz w:val="28"/>
+          <w:szCs w:val="28"/>
+          <w:u w:val="single"/>
+        </w:rPr>
+        <w:t>korisnika</w:t>
+      </w:r>
+      <w:bookmarkStart w:id="0" w:name="_GoBack"/>
+      <w:r>
+        <w:rPr>
+          <w:noProof/>
+          <w:color w:val="FF0000"/>
+          <w:sz w:val="28"/>
+          <w:szCs w:val="28"/>
+          <w:lang w:eastAsia="hr-HR"/>
+        </w:rPr>
+        <w:drawing>
+          <wp:inline distT="0" distB="0" distL="0" distR="0">
+            <wp:extent cx="5753100" cy="2581275"/>
+            <wp:effectExtent l="0" t="0" r="0" b="9525"/>
+            <wp:docPr id="10" name="Picture 10" descr="C:\Users\simec_000\Desktop\PI projekt\2 dio- 1 predaja\activity diagrams\desktop\Unesi-izbriši korisnika.jpg"/>
+            <wp:cNvGraphicFramePr>
+              <a:graphicFrameLocks xmlns:a="http://schemas.openxmlformats.org/drawingml/2006/main" noChangeAspect="1"/>
+            </wp:cNvGraphicFramePr>
+            <a:graphic xmlns:a="http://schemas.openxmlformats.org/drawingml/2006/main">
+              <a:graphicData uri="http://schemas.openxmlformats.org/drawingml/2006/picture">
+                <pic:pic xmlns:pic="http://schemas.openxmlformats.org/drawingml/2006/picture">
+                  <pic:nvPicPr>
+                    <pic:cNvPr id="0" name="Picture 1" descr="C:\Users\simec_000\Desktop\PI projekt\2 dio- 1 predaja\activity diagrams\desktop\Unesi-izbriši korisnika.jpg"/>
+                    <pic:cNvPicPr>
+                      <a:picLocks noChangeAspect="1" noChangeArrowheads="1"/>
+                    </pic:cNvPicPr>
+                  </pic:nvPicPr>
+                  <pic:blipFill>
+                    <a:blip r:embed="rId11" cstate="print">
+                      <a:extLst>
+                        <a:ext uri="{28A0092B-C50C-407E-A947-70E740481C1C}">
+                          <a14:useLocalDpi xmlns:a14="http://schemas.microsoft.com/office/drawing/2010/main" val="0"/>
+                        </a:ext>
+                      </a:extLst>
+                    </a:blip>
+                    <a:srcRect/>
+                    <a:stretch>
+                      <a:fillRect/>
+                    </a:stretch>
+                  </pic:blipFill>
+                  <pic:spPr bwMode="auto">
+                    <a:xfrm>
+                      <a:off x="0" y="0"/>
+                      <a:ext cx="5753100" cy="2581275"/>
+                    </a:xfrm>
+                    <a:prstGeom prst="rect">
+                      <a:avLst/>
+                    </a:prstGeom>
+                    <a:noFill/>
+                    <a:ln>
+                      <a:noFill/>
+                    </a:ln>
+                  </pic:spPr>
+                </pic:pic>
+              </a:graphicData>
+            </a:graphic>
+          </wp:inline>
+        </w:drawing>
+      </w:r>
+      <w:bookmarkEnd w:id="0"/>
+    </w:p>
+    <w:p>
+      <w:pPr>
+        <w:rPr>
           <w:b/>
           <w:sz w:val="36"/>
           <w:szCs w:val="36"/>
@@ -1015,7 +1111,7 @@
                     </pic:cNvPicPr>
                   </pic:nvPicPr>
                   <pic:blipFill>
-                    <a:blip r:embed="rId11">
+                    <a:blip r:embed="rId12">
                       <a:extLst>
                         <a:ext uri="{28A0092B-C50C-407E-A947-70E740481C1C}">
                           <a14:useLocalDpi xmlns:a14="http://schemas.microsoft.com/office/drawing/2010/main" val="0"/>
@@ -1101,7 +1197,7 @@
                     </pic:cNvPicPr>
                   </pic:nvPicPr>
                   <pic:blipFill>
-                    <a:blip r:embed="rId12">
+                    <a:blip r:embed="rId13">
                       <a:extLst>
                         <a:ext uri="{28A0092B-C50C-407E-A947-70E740481C1C}">
                           <a14:useLocalDpi xmlns:a14="http://schemas.microsoft.com/office/drawing/2010/main" val="0"/>
@@ -1228,7 +1324,7 @@
                     </pic:cNvPicPr>
                   </pic:nvPicPr>
                   <pic:blipFill>
-                    <a:blip r:embed="rId13">
+                    <a:blip r:embed="rId14">
                       <a:extLst>
                         <a:ext uri="{28A0092B-C50C-407E-A947-70E740481C1C}">
                           <a14:useLocalDpi xmlns:a14="http://schemas.microsoft.com/office/drawing/2010/main" val="0"/>
@@ -1313,7 +1409,7 @@
                     </pic:cNvPicPr>
                   </pic:nvPicPr>
                   <pic:blipFill>
-                    <a:blip r:embed="rId14" cstate="print">
+                    <a:blip r:embed="rId15" cstate="print">
                       <a:extLst>
                         <a:ext uri="{28A0092B-C50C-407E-A947-70E740481C1C}">
                           <a14:useLocalDpi xmlns:a14="http://schemas.microsoft.com/office/drawing/2010/main" val="0"/>
@@ -1363,7 +1459,6 @@
         </w:rPr>
         <w:t>Popuni listu želja</w:t>
       </w:r>
-      <w:bookmarkStart w:id="0" w:name="_GoBack"/>
       <w:r>
         <w:rPr>
           <w:noProof/>
@@ -1390,7 +1485,7 @@
                     </pic:cNvPicPr>
                   </pic:nvPicPr>
                   <pic:blipFill>
-                    <a:blip r:embed="rId15">
+                    <a:blip r:embed="rId16">
                       <a:extLst>
                         <a:ext uri="{28A0092B-C50C-407E-A947-70E740481C1C}">
                           <a14:useLocalDpi xmlns:a14="http://schemas.microsoft.com/office/drawing/2010/main" val="0"/>
@@ -1421,7 +1516,6 @@
           </wp:inline>
         </w:drawing>
       </w:r>
-      <w:bookmarkEnd w:id="0"/>
     </w:p>
     <w:sectPr>
       <w:pgSz w:w="11906" w:h="16838"/>

</xml_diff>